<commit_message>
Updated version of User Scenarios
This file has
Unit tests and additional development requirements
</commit_message>
<xml_diff>
--- a/UserAnalysis/UserScenarion in ScrapperApplication.docx
+++ b/UserAnalysis/UserScenarion in ScrapperApplication.docx
@@ -3,8 +3,20 @@
 <w:document xmlns:ve="http://schemas.openxmlformats.org/markup-compatibility/2006" xmlns:o="urn:schemas-microsoft-com:office:office" xmlns:r="http://schemas.openxmlformats.org/officeDocument/2006/relationships" xmlns:m="http://schemas.openxmlformats.org/officeDocument/2006/math" xmlns:v="urn:schemas-microsoft-com:vml" xmlns:wp="http://schemas.openxmlformats.org/drawingml/2006/wordprocessingDrawing" xmlns:w10="urn:schemas-microsoft-com:office:word" xmlns:w="http://schemas.openxmlformats.org/wordprocessingml/2006/main" xmlns:wne="http://schemas.microsoft.com/office/word/2006/wordml">
   <w:body>
     <w:p>
-      <w:r>
-        <w:t>User Requirements</w:t>
+      <w:pPr>
+        <w:rPr>
+          <w:b/>
+          <w:sz w:val="28"/>
+          <w:szCs w:val="28"/>
+        </w:rPr>
+      </w:pPr>
+      <w:r>
+        <w:rPr>
+          <w:b/>
+          <w:sz w:val="28"/>
+          <w:szCs w:val="28"/>
+        </w:rPr>
+        <w:t>Business Goals</w:t>
       </w:r>
     </w:p>
     <w:p>
@@ -127,16 +139,22 @@
         <w:t>Trigger Scrapping</w:t>
       </w:r>
     </w:p>
-    <w:p/>
-    <w:p>
-      <w:r>
-        <w:t xml:space="preserve">How does the user interact with the </w:t>
-      </w:r>
-      <w:proofErr w:type="gramStart"/>
-      <w:r>
-        <w:t>system.</w:t>
-      </w:r>
-      <w:proofErr w:type="gramEnd"/>
+    <w:p>
+      <w:pPr>
+        <w:rPr>
+          <w:b/>
+          <w:sz w:val="28"/>
+          <w:szCs w:val="28"/>
+        </w:rPr>
+      </w:pPr>
+      <w:r>
+        <w:rPr>
+          <w:b/>
+          <w:sz w:val="28"/>
+          <w:szCs w:val="28"/>
+        </w:rPr>
+        <w:t>User Scenarios</w:t>
+      </w:r>
     </w:p>
     <w:p>
       <w:pPr>
@@ -602,7 +620,6 @@
         </w:numPr>
       </w:pPr>
       <w:r>
-        <w:lastRenderedPageBreak/>
         <w:t xml:space="preserve">3.1 </w:t>
       </w:r>
       <w:r>
@@ -710,132 +727,29 @@
         <w:pStyle w:val="NoSpacing"/>
       </w:pPr>
     </w:p>
-    <w:p/>
-    <w:p/>
-    <w:p/>
-    <w:p>
-      <w:pPr>
-        <w:pStyle w:val="NoSpacing"/>
-        <w:rPr>
-          <w:b/>
-        </w:rPr>
-      </w:pPr>
-      <w:r>
-        <w:rPr>
-          <w:b/>
-        </w:rPr>
-        <w:t>Business Goal</w:t>
-      </w:r>
-    </w:p>
-    <w:p>
-      <w:pPr>
-        <w:pStyle w:val="NoSpacing"/>
-      </w:pPr>
-      <w:r>
-        <w:t xml:space="preserve">                 Derive the scope</w:t>
-      </w:r>
-    </w:p>
-    <w:p>
-      <w:pPr>
-        <w:pStyle w:val="NoSpacing"/>
-        <w:rPr>
-          <w:b/>
-        </w:rPr>
-      </w:pPr>
-      <w:r>
-        <w:rPr>
-          <w:b/>
-        </w:rPr>
-        <w:t>Scope</w:t>
-      </w:r>
-    </w:p>
-    <w:p>
-      <w:pPr>
-        <w:pStyle w:val="NoSpacing"/>
-      </w:pPr>
-      <w:r>
-        <w:t xml:space="preserve">                 Specify collaboratively</w:t>
-      </w:r>
-    </w:p>
-    <w:p>
-      <w:pPr>
-        <w:pStyle w:val="NoSpacing"/>
-        <w:rPr>
-          <w:b/>
-        </w:rPr>
-      </w:pPr>
-      <w:r>
-        <w:rPr>
-          <w:b/>
-        </w:rPr>
-        <w:t>Key Examples</w:t>
-      </w:r>
-    </w:p>
-    <w:p>
-      <w:pPr>
-        <w:pStyle w:val="NoSpacing"/>
-      </w:pPr>
-      <w:r>
-        <w:rPr>
-          <w:b/>
-        </w:rPr>
-        <w:t xml:space="preserve">                   </w:t>
-      </w:r>
-      <w:r>
-        <w:t>Refine the speciation</w:t>
-      </w:r>
-    </w:p>
-    <w:p>
-      <w:pPr>
-        <w:pStyle w:val="NoSpacing"/>
-        <w:rPr>
-          <w:b/>
-        </w:rPr>
-      </w:pPr>
-      <w:r>
-        <w:rPr>
-          <w:b/>
-        </w:rPr>
-        <w:t>Specification with examples</w:t>
-      </w:r>
-    </w:p>
-    <w:p>
-      <w:pPr>
-        <w:pStyle w:val="NoSpacing"/>
-      </w:pPr>
-      <w:r>
-        <w:t xml:space="preserve">                  Automate literally</w:t>
-      </w:r>
-    </w:p>
-    <w:p>
-      <w:pPr>
-        <w:pStyle w:val="NoSpacing"/>
-        <w:rPr>
-          <w:b/>
-        </w:rPr>
-      </w:pPr>
-      <w:r>
-        <w:rPr>
-          <w:b/>
-        </w:rPr>
-        <w:t>Executable Specification</w:t>
-      </w:r>
-    </w:p>
-    <w:p>
-      <w:pPr>
-        <w:pStyle w:val="NoSpacing"/>
-      </w:pPr>
-      <w:r>
-        <w:t xml:space="preserve">                  Validate frequently</w:t>
-      </w:r>
-    </w:p>
-    <w:p>
-      <w:r>
-        <w:t>Living Documentation</w:t>
-      </w:r>
-    </w:p>
-    <w:p/>
-    <w:p/>
+    <w:p>
+      <w:pPr>
+        <w:pStyle w:val="NoSpacing"/>
+      </w:pPr>
+    </w:p>
+    <w:p>
+      <w:pPr>
+        <w:pStyle w:val="NoSpacing"/>
+        <w:rPr>
+          <w:b/>
+          <w:sz w:val="28"/>
+          <w:szCs w:val="28"/>
+        </w:rPr>
+      </w:pPr>
+      <w:r>
+        <w:rPr>
+          <w:b/>
+          <w:sz w:val="28"/>
+          <w:szCs w:val="28"/>
+        </w:rPr>
+        <w:t>User Stories and Acceptance Criteria</w:t>
+      </w:r>
+    </w:p>
     <w:p>
       <w:pPr>
         <w:pStyle w:val="NoSpacing"/>
@@ -1187,26 +1101,6 @@
       <w:pPr>
         <w:pStyle w:val="NoSpacing"/>
       </w:pPr>
-    </w:p>
-    <w:p>
-      <w:pPr>
-        <w:pStyle w:val="NoSpacing"/>
-      </w:pPr>
-    </w:p>
-    <w:p>
-      <w:pPr>
-        <w:pStyle w:val="NoSpacing"/>
-      </w:pPr>
-    </w:p>
-    <w:p>
-      <w:pPr>
-        <w:pStyle w:val="NoSpacing"/>
-      </w:pPr>
-    </w:p>
-    <w:p>
-      <w:pPr>
-        <w:pStyle w:val="NoSpacing"/>
-      </w:pPr>
       <w:r>
         <w:t>3.</w:t>
       </w:r>
@@ -1379,6 +1273,11 @@
       <w:pPr>
         <w:pStyle w:val="NoSpacing"/>
       </w:pPr>
+    </w:p>
+    <w:p>
+      <w:pPr>
+        <w:pStyle w:val="NoSpacing"/>
+      </w:pPr>
       <w:r>
         <w:t>4.</w:t>
       </w:r>
@@ -1597,6 +1496,7 @@
           </w:tcPr>
           <w:p>
             <w:r>
+              <w:lastRenderedPageBreak/>
               <w:t>I want to</w:t>
             </w:r>
           </w:p>
@@ -1607,7 +1507,10 @@
           </w:tcPr>
           <w:p>
             <w:r>
-              <w:t>logon</w:t>
+              <w:t>L</w:t>
+            </w:r>
+            <w:r>
+              <w:t>ogon</w:t>
             </w:r>
           </w:p>
         </w:tc>
@@ -1713,6 +1616,17 @@
             <w:r>
               <w:t>Check if the user is in the database, logged on, or provided correct credentials.</w:t>
             </w:r>
+            <w:r>
+              <w:t xml:space="preserve"> </w:t>
+            </w:r>
+            <w:proofErr w:type="spellStart"/>
+            <w:r>
+              <w:t>Authenticte</w:t>
+            </w:r>
+            <w:proofErr w:type="spellEnd"/>
+            <w:r>
+              <w:t>.</w:t>
+            </w:r>
           </w:p>
         </w:tc>
       </w:tr>
@@ -2061,9 +1975,6 @@
         </w:tc>
       </w:tr>
     </w:tbl>
-    <w:p/>
-    <w:p/>
-    <w:p/>
     <w:p>
       <w:pPr>
         <w:pStyle w:val="NoSpacing"/>
@@ -2235,6 +2146,895 @@
       </w:tr>
     </w:tbl>
     <w:p/>
+    <w:p/>
+    <w:p/>
+    <w:p/>
+    <w:p/>
+    <w:p/>
+    <w:p/>
+    <w:p/>
+    <w:p/>
+    <w:p>
+      <w:pPr>
+        <w:pStyle w:val="NoSpacing"/>
+        <w:rPr>
+          <w:b/>
+          <w:sz w:val="28"/>
+          <w:szCs w:val="28"/>
+        </w:rPr>
+      </w:pPr>
+      <w:r>
+        <w:rPr>
+          <w:b/>
+          <w:sz w:val="28"/>
+          <w:szCs w:val="28"/>
+        </w:rPr>
+        <w:lastRenderedPageBreak/>
+        <w:t>TDD Steps</w:t>
+      </w:r>
+    </w:p>
+    <w:p>
+      <w:r>
+        <w:rPr>
+          <w:noProof/>
+          <w:lang w:eastAsia="en-ZA"/>
+        </w:rPr>
+        <w:drawing>
+          <wp:inline distT="0" distB="0" distL="0" distR="0">
+            <wp:extent cx="3143250" cy="3590925"/>
+            <wp:effectExtent l="19050" t="0" r="0" b="0"/>
+            <wp:docPr id="1" name="Picture 1"/>
+            <wp:cNvGraphicFramePr>
+              <a:graphicFrameLocks xmlns:a="http://schemas.openxmlformats.org/drawingml/2006/main" noChangeAspect="1"/>
+            </wp:cNvGraphicFramePr>
+            <a:graphic xmlns:a="http://schemas.openxmlformats.org/drawingml/2006/main">
+              <a:graphicData uri="http://schemas.openxmlformats.org/drawingml/2006/picture">
+                <pic:pic xmlns:pic="http://schemas.openxmlformats.org/drawingml/2006/picture">
+                  <pic:nvPicPr>
+                    <pic:cNvPr id="0" name="Picture 1"/>
+                    <pic:cNvPicPr>
+                      <a:picLocks noChangeAspect="1" noChangeArrowheads="1"/>
+                    </pic:cNvPicPr>
+                  </pic:nvPicPr>
+                  <pic:blipFill>
+                    <a:blip r:embed="rId5" cstate="print"/>
+                    <a:srcRect/>
+                    <a:stretch>
+                      <a:fillRect/>
+                    </a:stretch>
+                  </pic:blipFill>
+                  <pic:spPr bwMode="auto">
+                    <a:xfrm>
+                      <a:off x="0" y="0"/>
+                      <a:ext cx="3143250" cy="3590925"/>
+                    </a:xfrm>
+                    <a:prstGeom prst="rect">
+                      <a:avLst/>
+                    </a:prstGeom>
+                    <a:noFill/>
+                    <a:ln w="9525">
+                      <a:noFill/>
+                      <a:miter lim="800000"/>
+                      <a:headEnd/>
+                      <a:tailEnd/>
+                    </a:ln>
+                  </pic:spPr>
+                </pic:pic>
+              </a:graphicData>
+            </a:graphic>
+          </wp:inline>
+        </w:drawing>
+      </w:r>
+    </w:p>
+    <w:p>
+      <w:r>
+        <w:t xml:space="preserve">Source: </w:t>
+      </w:r>
+      <w:r>
+        <w:t>http://www.agiledata.org/essays/tdd.html</w:t>
+      </w:r>
+    </w:p>
+    <w:p>
+      <w:pPr>
+        <w:rPr>
+          <w:b/>
+          <w:sz w:val="28"/>
+          <w:szCs w:val="28"/>
+        </w:rPr>
+      </w:pPr>
+      <w:r>
+        <w:rPr>
+          <w:b/>
+          <w:sz w:val="28"/>
+          <w:szCs w:val="28"/>
+        </w:rPr>
+        <w:t>Unit Tests</w:t>
+      </w:r>
+    </w:p>
+    <w:p>
+      <w:pPr>
+        <w:pStyle w:val="NoSpacing"/>
+        <w:numPr>
+          <w:ilvl w:val="0"/>
+          <w:numId w:val="12"/>
+        </w:numPr>
+        <w:rPr>
+          <w:b/>
+        </w:rPr>
+      </w:pPr>
+      <w:r>
+        <w:rPr>
+          <w:b/>
+        </w:rPr>
+        <w:t>Register User</w:t>
+      </w:r>
+      <w:r>
+        <w:rPr>
+          <w:b/>
+        </w:rPr>
+        <w:t xml:space="preserve"> Unit Tests</w:t>
+      </w:r>
+    </w:p>
+    <w:p>
+      <w:pPr>
+        <w:pStyle w:val="NoSpacing"/>
+      </w:pPr>
+      <w:r>
+        <w:t xml:space="preserve">               </w:t>
+      </w:r>
+      <w:r>
+        <w:t>User not in Database</w:t>
+      </w:r>
+      <w:r>
+        <w:t xml:space="preserve">     </w:t>
+      </w:r>
+      <w:r>
+        <w:t xml:space="preserve">         </w:t>
+      </w:r>
+      <w:r>
+        <w:t xml:space="preserve">  </w:t>
+      </w:r>
+      <w:r>
+        <w:t>-&gt; Create query Module</w:t>
+      </w:r>
+    </w:p>
+    <w:p>
+      <w:pPr>
+        <w:pStyle w:val="NoSpacing"/>
+      </w:pPr>
+      <w:r>
+        <w:t xml:space="preserve">               User Registered </w:t>
+      </w:r>
+      <w:proofErr w:type="gramStart"/>
+      <w:r>
+        <w:t xml:space="preserve">Successfully </w:t>
+      </w:r>
+      <w:r>
+        <w:t xml:space="preserve"> </w:t>
+      </w:r>
+      <w:r>
+        <w:t>-</w:t>
+      </w:r>
+      <w:proofErr w:type="gramEnd"/>
+      <w:r>
+        <w:t>&gt; Write a user registration module</w:t>
+      </w:r>
+    </w:p>
+    <w:p>
+      <w:pPr>
+        <w:pStyle w:val="NoSpacing"/>
+      </w:pPr>
+      <w:r>
+        <w:t xml:space="preserve">               User in Database</w:t>
+      </w:r>
+      <w:r>
+        <w:t xml:space="preserve">       </w:t>
+      </w:r>
+      <w:r>
+        <w:t xml:space="preserve">              -&gt; Create query Module</w:t>
+      </w:r>
+    </w:p>
+    <w:p>
+      <w:pPr>
+        <w:pStyle w:val="NoSpacing"/>
+      </w:pPr>
+      <w:r>
+        <w:t xml:space="preserve">               User Status is not </w:t>
+      </w:r>
+      <w:proofErr w:type="gramStart"/>
+      <w:r>
+        <w:t>Active</w:t>
+      </w:r>
+      <w:proofErr w:type="gramEnd"/>
+    </w:p>
+    <w:p>
+      <w:pPr>
+        <w:pStyle w:val="NoSpacing"/>
+      </w:pPr>
+      <w:r>
+        <w:t xml:space="preserve">               Check input Length</w:t>
+      </w:r>
+    </w:p>
+    <w:p>
+      <w:pPr>
+        <w:pStyle w:val="NoSpacing"/>
+      </w:pPr>
+      <w:r>
+        <w:t xml:space="preserve">               </w:t>
+      </w:r>
+    </w:p>
+    <w:p>
+      <w:pPr>
+        <w:pStyle w:val="NoSpacing"/>
+        <w:numPr>
+          <w:ilvl w:val="0"/>
+          <w:numId w:val="12"/>
+        </w:numPr>
+      </w:pPr>
+      <w:r>
+        <w:rPr>
+          <w:b/>
+        </w:rPr>
+        <w:t>Set the account status</w:t>
+      </w:r>
+      <w:r>
+        <w:t xml:space="preserve"> </w:t>
+      </w:r>
+      <w:r>
+        <w:rPr>
+          <w:b/>
+        </w:rPr>
+        <w:t>Unit Tests</w:t>
+      </w:r>
+    </w:p>
+    <w:p>
+      <w:pPr>
+        <w:pStyle w:val="NoSpacing"/>
+      </w:pPr>
+      <w:r>
+        <w:t xml:space="preserve">               Is user status is active</w:t>
+      </w:r>
+    </w:p>
+    <w:p>
+      <w:pPr>
+        <w:pStyle w:val="NoSpacing"/>
+      </w:pPr>
+      <w:r>
+        <w:t xml:space="preserve">               Is user status is </w:t>
+      </w:r>
+      <w:r>
+        <w:t>in</w:t>
+      </w:r>
+      <w:r>
+        <w:t>active</w:t>
+      </w:r>
+    </w:p>
+    <w:p>
+      <w:pPr>
+        <w:pStyle w:val="NoSpacing"/>
+      </w:pPr>
+      <w:r>
+        <w:t xml:space="preserve">               Is user account </w:t>
+      </w:r>
+      <w:proofErr w:type="gramStart"/>
+      <w:r>
+        <w:t>trying</w:t>
+      </w:r>
+      <w:proofErr w:type="gramEnd"/>
+      <w:r>
+        <w:t xml:space="preserve"> </w:t>
+      </w:r>
+    </w:p>
+    <w:p>
+      <w:pPr>
+        <w:pStyle w:val="NoSpacing"/>
+      </w:pPr>
+    </w:p>
+    <w:p>
+      <w:pPr>
+        <w:pStyle w:val="NoSpacing"/>
+        <w:numPr>
+          <w:ilvl w:val="0"/>
+          <w:numId w:val="12"/>
+        </w:numPr>
+        <w:rPr>
+          <w:b/>
+        </w:rPr>
+      </w:pPr>
+      <w:proofErr w:type="spellStart"/>
+      <w:r>
+        <w:rPr>
+          <w:b/>
+        </w:rPr>
+        <w:t>Strored</w:t>
+      </w:r>
+      <w:proofErr w:type="spellEnd"/>
+      <w:r>
+        <w:rPr>
+          <w:b/>
+        </w:rPr>
+        <w:t>, handled, managed Securely</w:t>
+      </w:r>
+    </w:p>
+    <w:p>
+      <w:pPr>
+        <w:pStyle w:val="NoSpacing"/>
+        <w:ind w:left="720"/>
+      </w:pPr>
+      <w:r>
+        <w:t xml:space="preserve">Some User fields </w:t>
+      </w:r>
+      <w:r>
+        <w:t xml:space="preserve">should be </w:t>
+      </w:r>
+      <w:r>
+        <w:t>encrypted</w:t>
+      </w:r>
+    </w:p>
+    <w:p>
+      <w:pPr>
+        <w:pStyle w:val="NoSpacing"/>
+        <w:ind w:left="720"/>
+      </w:pPr>
+      <w:r>
+        <w:t>Encrypted Fields</w:t>
+      </w:r>
+    </w:p>
+    <w:p>
+      <w:pPr>
+        <w:pStyle w:val="NoSpacing"/>
+      </w:pPr>
+      <w:r>
+        <w:t xml:space="preserve">              </w:t>
+      </w:r>
+      <w:r>
+        <w:t>Decrypt Fields</w:t>
+      </w:r>
+    </w:p>
+    <w:p>
+      <w:pPr>
+        <w:pStyle w:val="NoSpacing"/>
+      </w:pPr>
+    </w:p>
+    <w:p>
+      <w:pPr>
+        <w:pStyle w:val="NoSpacing"/>
+        <w:numPr>
+          <w:ilvl w:val="0"/>
+          <w:numId w:val="12"/>
+        </w:numPr>
+        <w:rPr>
+          <w:b/>
+        </w:rPr>
+      </w:pPr>
+      <w:r>
+        <w:rPr>
+          <w:b/>
+        </w:rPr>
+        <w:t>Separate process to activate account</w:t>
+      </w:r>
+    </w:p>
+    <w:p>
+      <w:pPr>
+        <w:pStyle w:val="NoSpacing"/>
+        <w:ind w:left="720"/>
+      </w:pPr>
+      <w:r>
+        <w:t>Check if user exist</w:t>
+      </w:r>
+    </w:p>
+    <w:p>
+      <w:pPr>
+        <w:pStyle w:val="NoSpacing"/>
+        <w:ind w:left="720"/>
+      </w:pPr>
+      <w:r>
+        <w:t>Check account status</w:t>
+      </w:r>
+    </w:p>
+    <w:p>
+      <w:pPr>
+        <w:pStyle w:val="NoSpacing"/>
+        <w:ind w:left="720"/>
+      </w:pPr>
+      <w:r>
+        <w:t>Notify user about activation process</w:t>
+      </w:r>
+    </w:p>
+    <w:p>
+      <w:pPr>
+        <w:pStyle w:val="NoSpacing"/>
+      </w:pPr>
+      <w:r>
+        <w:t xml:space="preserve">               After use took action Activate account</w:t>
+      </w:r>
+    </w:p>
+    <w:p>
+      <w:r>
+        <w:t xml:space="preserve">   </w:t>
+      </w:r>
+      <w:r>
+        <w:t xml:space="preserve">           Check account status</w:t>
+      </w:r>
+    </w:p>
+    <w:p/>
+    <w:p>
+      <w:pPr>
+        <w:pStyle w:val="ListParagraph"/>
+        <w:numPr>
+          <w:ilvl w:val="0"/>
+          <w:numId w:val="12"/>
+        </w:numPr>
+      </w:pPr>
+      <w:r>
+        <w:rPr>
+          <w:b/>
+        </w:rPr>
+        <w:t>Signup</w:t>
+      </w:r>
+      <w:r>
+        <w:t xml:space="preserve"> </w:t>
+      </w:r>
+      <w:r>
+        <w:rPr>
+          <w:b/>
+        </w:rPr>
+        <w:t>Unit Tests</w:t>
+      </w:r>
+      <w:r>
+        <w:t xml:space="preserve"> </w:t>
+      </w:r>
+    </w:p>
+    <w:p>
+      <w:pPr>
+        <w:pStyle w:val="ListParagraph"/>
+      </w:pPr>
+      <w:r>
+        <w:t>Username and password not null</w:t>
+      </w:r>
+    </w:p>
+    <w:p>
+      <w:pPr>
+        <w:pStyle w:val="ListParagraph"/>
+      </w:pPr>
+      <w:r>
+        <w:t>Check if user already logged on</w:t>
+      </w:r>
+    </w:p>
+    <w:p>
+      <w:pPr>
+        <w:pStyle w:val="ListParagraph"/>
+      </w:pPr>
+      <w:r>
+        <w:t>Check if user in database</w:t>
+      </w:r>
+    </w:p>
+    <w:p>
+      <w:pPr>
+        <w:pStyle w:val="ListParagraph"/>
+      </w:pPr>
+      <w:r>
+        <w:t>Decrypt user credentials</w:t>
+      </w:r>
+    </w:p>
+    <w:p>
+      <w:pPr>
+        <w:pStyle w:val="ListParagraph"/>
+      </w:pPr>
+      <w:r>
+        <w:t>Authenticate customer</w:t>
+      </w:r>
+    </w:p>
+    <w:p>
+      <w:pPr>
+        <w:pStyle w:val="ListParagraph"/>
+      </w:pPr>
+      <w:r>
+        <w:t>Check if authentication valid</w:t>
+      </w:r>
+    </w:p>
+    <w:p>
+      <w:pPr>
+        <w:pStyle w:val="ListParagraph"/>
+      </w:pPr>
+    </w:p>
+    <w:p>
+      <w:pPr>
+        <w:pStyle w:val="ListParagraph"/>
+        <w:numPr>
+          <w:ilvl w:val="0"/>
+          <w:numId w:val="12"/>
+        </w:numPr>
+      </w:pPr>
+      <w:r>
+        <w:rPr>
+          <w:b/>
+        </w:rPr>
+        <w:t>After Authentication</w:t>
+      </w:r>
+      <w:r>
+        <w:t xml:space="preserve"> </w:t>
+      </w:r>
+      <w:r>
+        <w:rPr>
+          <w:b/>
+        </w:rPr>
+        <w:t>Unit Tests</w:t>
+      </w:r>
+    </w:p>
+    <w:p>
+      <w:pPr>
+        <w:pStyle w:val="ListParagraph"/>
+      </w:pPr>
+      <w:r>
+        <w:t>Check for system notification</w:t>
+      </w:r>
+    </w:p>
+    <w:p>
+      <w:pPr>
+        <w:pStyle w:val="ListParagraph"/>
+      </w:pPr>
+      <w:r>
+        <w:t xml:space="preserve">Type of notification </w:t>
+      </w:r>
+    </w:p>
+    <w:p>
+      <w:pPr>
+        <w:pStyle w:val="ListParagraph"/>
+      </w:pPr>
+    </w:p>
+    <w:p>
+      <w:pPr>
+        <w:pStyle w:val="ListParagraph"/>
+        <w:numPr>
+          <w:ilvl w:val="0"/>
+          <w:numId w:val="12"/>
+        </w:numPr>
+      </w:pPr>
+      <w:r>
+        <w:rPr>
+          <w:b/>
+        </w:rPr>
+        <w:t>User Actions</w:t>
+      </w:r>
+      <w:r>
+        <w:t xml:space="preserve"> </w:t>
+      </w:r>
+      <w:r>
+        <w:rPr>
+          <w:b/>
+        </w:rPr>
+        <w:t>Unit Tests</w:t>
+      </w:r>
+    </w:p>
+    <w:p>
+      <w:pPr>
+        <w:pStyle w:val="ListParagraph"/>
+      </w:pPr>
+      <w:r>
+        <w:t>Prompt for account number</w:t>
+      </w:r>
+    </w:p>
+    <w:p>
+      <w:pPr>
+        <w:pStyle w:val="ListParagraph"/>
+      </w:pPr>
+      <w:r>
+        <w:t>Validate account number entry</w:t>
+      </w:r>
+    </w:p>
+    <w:p>
+      <w:pPr>
+        <w:pStyle w:val="ListParagraph"/>
+      </w:pPr>
+    </w:p>
+    <w:p>
+      <w:pPr>
+        <w:pStyle w:val="ListParagraph"/>
+        <w:numPr>
+          <w:ilvl w:val="0"/>
+          <w:numId w:val="12"/>
+        </w:numPr>
+      </w:pPr>
+      <w:r>
+        <w:rPr>
+          <w:b/>
+        </w:rPr>
+        <w:t>Success Account Validation</w:t>
+      </w:r>
+      <w:r>
+        <w:t xml:space="preserve"> </w:t>
+      </w:r>
+      <w:r>
+        <w:rPr>
+          <w:b/>
+        </w:rPr>
+        <w:t>Unit Tests</w:t>
+      </w:r>
+    </w:p>
+    <w:p>
+      <w:pPr>
+        <w:pStyle w:val="ListParagraph"/>
+      </w:pPr>
+      <w:r>
+        <w:t>Check if account belongs to user</w:t>
+      </w:r>
+    </w:p>
+    <w:p>
+      <w:pPr>
+        <w:pStyle w:val="ListParagraph"/>
+      </w:pPr>
+    </w:p>
+    <w:p>
+      <w:pPr>
+        <w:pStyle w:val="ListParagraph"/>
+        <w:numPr>
+          <w:ilvl w:val="0"/>
+          <w:numId w:val="12"/>
+        </w:numPr>
+        <w:rPr>
+          <w:b/>
+        </w:rPr>
+      </w:pPr>
+      <w:r>
+        <w:rPr>
+          <w:b/>
+        </w:rPr>
+        <w:t>Schedule Scrapper</w:t>
+      </w:r>
+    </w:p>
+    <w:p>
+      <w:pPr>
+        <w:rPr>
+          <w:b/>
+        </w:rPr>
+      </w:pPr>
+    </w:p>
+    <w:p>
+      <w:pPr>
+        <w:rPr>
+          <w:b/>
+        </w:rPr>
+      </w:pPr>
+    </w:p>
+    <w:p>
+      <w:pPr>
+        <w:rPr>
+          <w:b/>
+        </w:rPr>
+      </w:pPr>
+    </w:p>
+    <w:p>
+      <w:pPr>
+        <w:rPr>
+          <w:b/>
+        </w:rPr>
+      </w:pPr>
+    </w:p>
+    <w:p>
+      <w:pPr>
+        <w:rPr>
+          <w:b/>
+        </w:rPr>
+      </w:pPr>
+    </w:p>
+    <w:p>
+      <w:pPr>
+        <w:rPr>
+          <w:b/>
+        </w:rPr>
+      </w:pPr>
+    </w:p>
+    <w:p>
+      <w:pPr>
+        <w:rPr>
+          <w:b/>
+        </w:rPr>
+      </w:pPr>
+    </w:p>
+    <w:p>
+      <w:pPr>
+        <w:rPr>
+          <w:b/>
+        </w:rPr>
+      </w:pPr>
+    </w:p>
+    <w:p>
+      <w:pPr>
+        <w:rPr>
+          <w:b/>
+        </w:rPr>
+      </w:pPr>
+    </w:p>
+    <w:p>
+      <w:pPr>
+        <w:rPr>
+          <w:b/>
+        </w:rPr>
+      </w:pPr>
+    </w:p>
+    <w:p>
+      <w:pPr>
+        <w:rPr>
+          <w:b/>
+        </w:rPr>
+      </w:pPr>
+    </w:p>
+    <w:p>
+      <w:pPr>
+        <w:rPr>
+          <w:b/>
+        </w:rPr>
+      </w:pPr>
+    </w:p>
+    <w:p>
+      <w:pPr>
+        <w:rPr>
+          <w:b/>
+        </w:rPr>
+      </w:pPr>
+    </w:p>
+    <w:p>
+      <w:pPr>
+        <w:rPr>
+          <w:b/>
+        </w:rPr>
+      </w:pPr>
+    </w:p>
+    <w:p>
+      <w:pPr>
+        <w:rPr>
+          <w:b/>
+          <w:sz w:val="28"/>
+          <w:szCs w:val="28"/>
+        </w:rPr>
+      </w:pPr>
+      <w:r>
+        <w:rPr>
+          <w:b/>
+          <w:sz w:val="28"/>
+          <w:szCs w:val="28"/>
+        </w:rPr>
+        <w:lastRenderedPageBreak/>
+        <w:t>Additional development requirements</w:t>
+      </w:r>
+    </w:p>
+    <w:p>
+      <w:r>
+        <w:t>Below is extra required development to fulfil the user scenario.</w:t>
+      </w:r>
+    </w:p>
+    <w:p>
+      <w:pPr>
+        <w:pStyle w:val="NoSpacing"/>
+        <w:numPr>
+          <w:ilvl w:val="0"/>
+          <w:numId w:val="18"/>
+        </w:numPr>
+      </w:pPr>
+      <w:r>
+        <w:t>Register User</w:t>
+      </w:r>
+    </w:p>
+    <w:p>
+      <w:pPr>
+        <w:pStyle w:val="NoSpacing"/>
+      </w:pPr>
+      <w:r>
+        <w:t xml:space="preserve">               Database interaction</w:t>
+      </w:r>
+    </w:p>
+    <w:p>
+      <w:pPr>
+        <w:pStyle w:val="NoSpacing"/>
+      </w:pPr>
+      <w:r>
+        <w:t xml:space="preserve">                Validation framework</w:t>
+      </w:r>
+    </w:p>
+    <w:p>
+      <w:pPr>
+        <w:pStyle w:val="NoSpacing"/>
+        <w:numPr>
+          <w:ilvl w:val="0"/>
+          <w:numId w:val="18"/>
+        </w:numPr>
+      </w:pPr>
+      <w:r>
+        <w:t>Store and handle information.</w:t>
+      </w:r>
+    </w:p>
+    <w:p>
+      <w:pPr>
+        <w:pStyle w:val="NoSpacing"/>
+        <w:ind w:left="720"/>
+      </w:pPr>
+      <w:r>
+        <w:t>Encrypt information</w:t>
+      </w:r>
+    </w:p>
+    <w:p>
+      <w:pPr>
+        <w:pStyle w:val="NoSpacing"/>
+        <w:ind w:left="720"/>
+      </w:pPr>
+      <w:r>
+        <w:t>Decrypt information</w:t>
+      </w:r>
+    </w:p>
+    <w:p>
+      <w:pPr>
+        <w:pStyle w:val="NoSpacing"/>
+        <w:ind w:left="720"/>
+      </w:pPr>
+    </w:p>
+    <w:p>
+      <w:pPr>
+        <w:pStyle w:val="ListParagraph"/>
+        <w:numPr>
+          <w:ilvl w:val="0"/>
+          <w:numId w:val="18"/>
+        </w:numPr>
+      </w:pPr>
+      <w:r>
+        <w:t>Process to activate account</w:t>
+      </w:r>
+    </w:p>
+    <w:p>
+      <w:pPr>
+        <w:pStyle w:val="ListParagraph"/>
+      </w:pPr>
+      <w:r>
+        <w:t>Email notification or file notification</w:t>
+      </w:r>
+    </w:p>
+    <w:p>
+      <w:pPr>
+        <w:pStyle w:val="ListParagraph"/>
+      </w:pPr>
+    </w:p>
+    <w:p>
+      <w:pPr>
+        <w:pStyle w:val="ListParagraph"/>
+        <w:numPr>
+          <w:ilvl w:val="0"/>
+          <w:numId w:val="18"/>
+        </w:numPr>
+      </w:pPr>
+      <w:r>
+        <w:t>Check for system notifications</w:t>
+      </w:r>
+    </w:p>
+    <w:p>
+      <w:pPr>
+        <w:pStyle w:val="ListParagraph"/>
+      </w:pPr>
+      <w:r>
+        <w:t>Email update</w:t>
+      </w:r>
+    </w:p>
+    <w:p>
+      <w:pPr>
+        <w:pStyle w:val="ListParagraph"/>
+      </w:pPr>
+      <w:r>
+        <w:t>Accept new t &amp; Cs</w:t>
+      </w:r>
+    </w:p>
+    <w:p>
+      <w:pPr>
+        <w:rPr>
+          <w:b/>
+        </w:rPr>
+      </w:pPr>
+    </w:p>
+    <w:p>
+      <w:pPr>
+        <w:rPr>
+          <w:b/>
+        </w:rPr>
+      </w:pPr>
+    </w:p>
     <w:sectPr>
       <w:pgSz w:w="11906" w:h="16838"/>
       <w:pgMar w:top="1440" w:right="1440" w:bottom="1440" w:left="1440" w:header="708" w:footer="708" w:gutter="0"/>
@@ -2248,6 +3048,95 @@
 <file path=word/numbering.xml><?xml version="1.0" encoding="utf-8"?>
 <w:numbering xmlns:ve="http://schemas.openxmlformats.org/markup-compatibility/2006" xmlns:o="urn:schemas-microsoft-com:office:office" xmlns:r="http://schemas.openxmlformats.org/officeDocument/2006/relationships" xmlns:m="http://schemas.openxmlformats.org/officeDocument/2006/math" xmlns:v="urn:schemas-microsoft-com:vml" xmlns:wp="http://schemas.openxmlformats.org/drawingml/2006/wordprocessingDrawing" xmlns:w10="urn:schemas-microsoft-com:office:word" xmlns:w="http://schemas.openxmlformats.org/wordprocessingml/2006/main" xmlns:wne="http://schemas.microsoft.com/office/word/2006/wordml">
   <w:abstractNum w:abstractNumId="0">
+    <w:nsid w:val="026B63D9"/>
+    <w:multiLevelType w:val="hybridMultilevel"/>
+    <w:tmpl w:val="0B4CBC22"/>
+    <w:lvl w:ilvl="0" w:tplc="1C09000F">
+      <w:start w:val="1"/>
+      <w:numFmt w:val="decimal"/>
+      <w:lvlText w:val="%1."/>
+      <w:lvlJc w:val="left"/>
+      <w:pPr>
+        <w:ind w:left="720" w:hanging="360"/>
+      </w:pPr>
+      <w:rPr>
+        <w:rFonts w:hint="default"/>
+      </w:rPr>
+    </w:lvl>
+    <w:lvl w:ilvl="1" w:tplc="1C090019" w:tentative="1">
+      <w:start w:val="1"/>
+      <w:numFmt w:val="lowerLetter"/>
+      <w:lvlText w:val="%2."/>
+      <w:lvlJc w:val="left"/>
+      <w:pPr>
+        <w:ind w:left="1440" w:hanging="360"/>
+      </w:pPr>
+    </w:lvl>
+    <w:lvl w:ilvl="2" w:tplc="1C09001B" w:tentative="1">
+      <w:start w:val="1"/>
+      <w:numFmt w:val="lowerRoman"/>
+      <w:lvlText w:val="%3."/>
+      <w:lvlJc w:val="right"/>
+      <w:pPr>
+        <w:ind w:left="2160" w:hanging="180"/>
+      </w:pPr>
+    </w:lvl>
+    <w:lvl w:ilvl="3" w:tplc="1C09000F" w:tentative="1">
+      <w:start w:val="1"/>
+      <w:numFmt w:val="decimal"/>
+      <w:lvlText w:val="%4."/>
+      <w:lvlJc w:val="left"/>
+      <w:pPr>
+        <w:ind w:left="2880" w:hanging="360"/>
+      </w:pPr>
+    </w:lvl>
+    <w:lvl w:ilvl="4" w:tplc="1C090019" w:tentative="1">
+      <w:start w:val="1"/>
+      <w:numFmt w:val="lowerLetter"/>
+      <w:lvlText w:val="%5."/>
+      <w:lvlJc w:val="left"/>
+      <w:pPr>
+        <w:ind w:left="3600" w:hanging="360"/>
+      </w:pPr>
+    </w:lvl>
+    <w:lvl w:ilvl="5" w:tplc="1C09001B" w:tentative="1">
+      <w:start w:val="1"/>
+      <w:numFmt w:val="lowerRoman"/>
+      <w:lvlText w:val="%6."/>
+      <w:lvlJc w:val="right"/>
+      <w:pPr>
+        <w:ind w:left="4320" w:hanging="180"/>
+      </w:pPr>
+    </w:lvl>
+    <w:lvl w:ilvl="6" w:tplc="1C09000F" w:tentative="1">
+      <w:start w:val="1"/>
+      <w:numFmt w:val="decimal"/>
+      <w:lvlText w:val="%7."/>
+      <w:lvlJc w:val="left"/>
+      <w:pPr>
+        <w:ind w:left="5040" w:hanging="360"/>
+      </w:pPr>
+    </w:lvl>
+    <w:lvl w:ilvl="7" w:tplc="1C090019" w:tentative="1">
+      <w:start w:val="1"/>
+      <w:numFmt w:val="lowerLetter"/>
+      <w:lvlText w:val="%8."/>
+      <w:lvlJc w:val="left"/>
+      <w:pPr>
+        <w:ind w:left="5760" w:hanging="360"/>
+      </w:pPr>
+    </w:lvl>
+    <w:lvl w:ilvl="8" w:tplc="1C09001B" w:tentative="1">
+      <w:start w:val="1"/>
+      <w:numFmt w:val="lowerRoman"/>
+      <w:lvlText w:val="%9."/>
+      <w:lvlJc w:val="right"/>
+      <w:pPr>
+        <w:ind w:left="6480" w:hanging="180"/>
+      </w:pPr>
+    </w:lvl>
+  </w:abstractNum>
+  <w:abstractNum w:abstractNumId="1">
     <w:nsid w:val="0804307D"/>
     <w:multiLevelType w:val="hybridMultilevel"/>
     <w:tmpl w:val="9AF06F78"/>
@@ -2336,7 +3225,7 @@
       </w:pPr>
     </w:lvl>
   </w:abstractNum>
-  <w:abstractNum w:abstractNumId="1">
+  <w:abstractNum w:abstractNumId="2">
     <w:nsid w:val="10EB2BE7"/>
     <w:multiLevelType w:val="hybridMultilevel"/>
     <w:tmpl w:val="98BE17F8"/>
@@ -2425,7 +3314,249 @@
       </w:pPr>
     </w:lvl>
   </w:abstractNum>
-  <w:abstractNum w:abstractNumId="2">
+  <w:abstractNum w:abstractNumId="3">
+    <w:nsid w:val="132B0B35"/>
+    <w:multiLevelType w:val="multilevel"/>
+    <w:tmpl w:val="42621D0E"/>
+    <w:lvl w:ilvl="0">
+      <w:start w:val="1"/>
+      <w:numFmt w:val="decimal"/>
+      <w:lvlText w:val="%1"/>
+      <w:lvlJc w:val="left"/>
+      <w:pPr>
+        <w:ind w:left="720" w:hanging="360"/>
+      </w:pPr>
+      <w:rPr>
+        <w:rFonts w:asciiTheme="minorHAnsi" w:eastAsiaTheme="minorHAnsi" w:hAnsiTheme="minorHAnsi" w:cstheme="minorBidi"/>
+      </w:rPr>
+    </w:lvl>
+    <w:lvl w:ilvl="1">
+      <w:start w:val="1"/>
+      <w:numFmt w:val="decimal"/>
+      <w:isLgl/>
+      <w:lvlText w:val="%1.%2"/>
+      <w:lvlJc w:val="left"/>
+      <w:pPr>
+        <w:ind w:left="1080" w:hanging="360"/>
+      </w:pPr>
+      <w:rPr>
+        <w:rFonts w:hint="default"/>
+      </w:rPr>
+    </w:lvl>
+    <w:lvl w:ilvl="2">
+      <w:start w:val="1"/>
+      <w:numFmt w:val="decimal"/>
+      <w:isLgl/>
+      <w:lvlText w:val="%1.%2.%3"/>
+      <w:lvlJc w:val="left"/>
+      <w:pPr>
+        <w:ind w:left="1800" w:hanging="720"/>
+      </w:pPr>
+      <w:rPr>
+        <w:rFonts w:hint="default"/>
+      </w:rPr>
+    </w:lvl>
+    <w:lvl w:ilvl="3">
+      <w:start w:val="1"/>
+      <w:numFmt w:val="decimal"/>
+      <w:isLgl/>
+      <w:lvlText w:val="%1.%2.%3.%4"/>
+      <w:lvlJc w:val="left"/>
+      <w:pPr>
+        <w:ind w:left="2160" w:hanging="720"/>
+      </w:pPr>
+      <w:rPr>
+        <w:rFonts w:hint="default"/>
+      </w:rPr>
+    </w:lvl>
+    <w:lvl w:ilvl="4">
+      <w:start w:val="1"/>
+      <w:numFmt w:val="decimal"/>
+      <w:isLgl/>
+      <w:lvlText w:val="%1.%2.%3.%4.%5"/>
+      <w:lvlJc w:val="left"/>
+      <w:pPr>
+        <w:ind w:left="2880" w:hanging="1080"/>
+      </w:pPr>
+      <w:rPr>
+        <w:rFonts w:hint="default"/>
+      </w:rPr>
+    </w:lvl>
+    <w:lvl w:ilvl="5">
+      <w:start w:val="1"/>
+      <w:numFmt w:val="decimal"/>
+      <w:isLgl/>
+      <w:lvlText w:val="%1.%2.%3.%4.%5.%6"/>
+      <w:lvlJc w:val="left"/>
+      <w:pPr>
+        <w:ind w:left="3240" w:hanging="1080"/>
+      </w:pPr>
+      <w:rPr>
+        <w:rFonts w:hint="default"/>
+      </w:rPr>
+    </w:lvl>
+    <w:lvl w:ilvl="6">
+      <w:start w:val="1"/>
+      <w:numFmt w:val="decimal"/>
+      <w:isLgl/>
+      <w:lvlText w:val="%1.%2.%3.%4.%5.%6.%7"/>
+      <w:lvlJc w:val="left"/>
+      <w:pPr>
+        <w:ind w:left="3960" w:hanging="1440"/>
+      </w:pPr>
+      <w:rPr>
+        <w:rFonts w:hint="default"/>
+      </w:rPr>
+    </w:lvl>
+    <w:lvl w:ilvl="7">
+      <w:start w:val="1"/>
+      <w:numFmt w:val="decimal"/>
+      <w:isLgl/>
+      <w:lvlText w:val="%1.%2.%3.%4.%5.%6.%7.%8"/>
+      <w:lvlJc w:val="left"/>
+      <w:pPr>
+        <w:ind w:left="4320" w:hanging="1440"/>
+      </w:pPr>
+      <w:rPr>
+        <w:rFonts w:hint="default"/>
+      </w:rPr>
+    </w:lvl>
+    <w:lvl w:ilvl="8">
+      <w:start w:val="1"/>
+      <w:numFmt w:val="decimal"/>
+      <w:isLgl/>
+      <w:lvlText w:val="%1.%2.%3.%4.%5.%6.%7.%8.%9"/>
+      <w:lvlJc w:val="left"/>
+      <w:pPr>
+        <w:ind w:left="4680" w:hanging="1440"/>
+      </w:pPr>
+      <w:rPr>
+        <w:rFonts w:hint="default"/>
+      </w:rPr>
+    </w:lvl>
+  </w:abstractNum>
+  <w:abstractNum w:abstractNumId="4">
+    <w:nsid w:val="18A53827"/>
+    <w:multiLevelType w:val="multilevel"/>
+    <w:tmpl w:val="42621D0E"/>
+    <w:lvl w:ilvl="0">
+      <w:start w:val="1"/>
+      <w:numFmt w:val="decimal"/>
+      <w:lvlText w:val="%1"/>
+      <w:lvlJc w:val="left"/>
+      <w:pPr>
+        <w:ind w:left="720" w:hanging="360"/>
+      </w:pPr>
+      <w:rPr>
+        <w:rFonts w:asciiTheme="minorHAnsi" w:eastAsiaTheme="minorHAnsi" w:hAnsiTheme="minorHAnsi" w:cstheme="minorBidi"/>
+      </w:rPr>
+    </w:lvl>
+    <w:lvl w:ilvl="1">
+      <w:start w:val="1"/>
+      <w:numFmt w:val="decimal"/>
+      <w:isLgl/>
+      <w:lvlText w:val="%1.%2"/>
+      <w:lvlJc w:val="left"/>
+      <w:pPr>
+        <w:ind w:left="1080" w:hanging="360"/>
+      </w:pPr>
+      <w:rPr>
+        <w:rFonts w:hint="default"/>
+      </w:rPr>
+    </w:lvl>
+    <w:lvl w:ilvl="2">
+      <w:start w:val="1"/>
+      <w:numFmt w:val="decimal"/>
+      <w:isLgl/>
+      <w:lvlText w:val="%1.%2.%3"/>
+      <w:lvlJc w:val="left"/>
+      <w:pPr>
+        <w:ind w:left="1800" w:hanging="720"/>
+      </w:pPr>
+      <w:rPr>
+        <w:rFonts w:hint="default"/>
+      </w:rPr>
+    </w:lvl>
+    <w:lvl w:ilvl="3">
+      <w:start w:val="1"/>
+      <w:numFmt w:val="decimal"/>
+      <w:isLgl/>
+      <w:lvlText w:val="%1.%2.%3.%4"/>
+      <w:lvlJc w:val="left"/>
+      <w:pPr>
+        <w:ind w:left="2160" w:hanging="720"/>
+      </w:pPr>
+      <w:rPr>
+        <w:rFonts w:hint="default"/>
+      </w:rPr>
+    </w:lvl>
+    <w:lvl w:ilvl="4">
+      <w:start w:val="1"/>
+      <w:numFmt w:val="decimal"/>
+      <w:isLgl/>
+      <w:lvlText w:val="%1.%2.%3.%4.%5"/>
+      <w:lvlJc w:val="left"/>
+      <w:pPr>
+        <w:ind w:left="2880" w:hanging="1080"/>
+      </w:pPr>
+      <w:rPr>
+        <w:rFonts w:hint="default"/>
+      </w:rPr>
+    </w:lvl>
+    <w:lvl w:ilvl="5">
+      <w:start w:val="1"/>
+      <w:numFmt w:val="decimal"/>
+      <w:isLgl/>
+      <w:lvlText w:val="%1.%2.%3.%4.%5.%6"/>
+      <w:lvlJc w:val="left"/>
+      <w:pPr>
+        <w:ind w:left="3240" w:hanging="1080"/>
+      </w:pPr>
+      <w:rPr>
+        <w:rFonts w:hint="default"/>
+      </w:rPr>
+    </w:lvl>
+    <w:lvl w:ilvl="6">
+      <w:start w:val="1"/>
+      <w:numFmt w:val="decimal"/>
+      <w:isLgl/>
+      <w:lvlText w:val="%1.%2.%3.%4.%5.%6.%7"/>
+      <w:lvlJc w:val="left"/>
+      <w:pPr>
+        <w:ind w:left="3960" w:hanging="1440"/>
+      </w:pPr>
+      <w:rPr>
+        <w:rFonts w:hint="default"/>
+      </w:rPr>
+    </w:lvl>
+    <w:lvl w:ilvl="7">
+      <w:start w:val="1"/>
+      <w:numFmt w:val="decimal"/>
+      <w:isLgl/>
+      <w:lvlText w:val="%1.%2.%3.%4.%5.%6.%7.%8"/>
+      <w:lvlJc w:val="left"/>
+      <w:pPr>
+        <w:ind w:left="4320" w:hanging="1440"/>
+      </w:pPr>
+      <w:rPr>
+        <w:rFonts w:hint="default"/>
+      </w:rPr>
+    </w:lvl>
+    <w:lvl w:ilvl="8">
+      <w:start w:val="1"/>
+      <w:numFmt w:val="decimal"/>
+      <w:isLgl/>
+      <w:lvlText w:val="%1.%2.%3.%4.%5.%6.%7.%8.%9"/>
+      <w:lvlJc w:val="left"/>
+      <w:pPr>
+        <w:ind w:left="4680" w:hanging="1440"/>
+      </w:pPr>
+      <w:rPr>
+        <w:rFonts w:hint="default"/>
+      </w:rPr>
+    </w:lvl>
+  </w:abstractNum>
+  <w:abstractNum w:abstractNumId="5">
     <w:nsid w:val="21864157"/>
     <w:multiLevelType w:val="hybridMultilevel"/>
     <w:tmpl w:val="5D586212"/>
@@ -2538,7 +3669,7 @@
       </w:rPr>
     </w:lvl>
   </w:abstractNum>
-  <w:abstractNum w:abstractNumId="3">
+  <w:abstractNum w:abstractNumId="6">
     <w:nsid w:val="27215EE8"/>
     <w:multiLevelType w:val="hybridMultilevel"/>
     <w:tmpl w:val="DE4ED2BE"/>
@@ -2627,7 +3758,96 @@
       </w:pPr>
     </w:lvl>
   </w:abstractNum>
-  <w:abstractNum w:abstractNumId="4">
+  <w:abstractNum w:abstractNumId="7">
+    <w:nsid w:val="2C9D371D"/>
+    <w:multiLevelType w:val="hybridMultilevel"/>
+    <w:tmpl w:val="D8AA8462"/>
+    <w:lvl w:ilvl="0" w:tplc="1C09000F">
+      <w:start w:val="1"/>
+      <w:numFmt w:val="decimal"/>
+      <w:lvlText w:val="%1."/>
+      <w:lvlJc w:val="left"/>
+      <w:pPr>
+        <w:ind w:left="720" w:hanging="360"/>
+      </w:pPr>
+      <w:rPr>
+        <w:rFonts w:hint="default"/>
+      </w:rPr>
+    </w:lvl>
+    <w:lvl w:ilvl="1" w:tplc="1C090019">
+      <w:start w:val="1"/>
+      <w:numFmt w:val="lowerLetter"/>
+      <w:lvlText w:val="%2."/>
+      <w:lvlJc w:val="left"/>
+      <w:pPr>
+        <w:ind w:left="1440" w:hanging="360"/>
+      </w:pPr>
+    </w:lvl>
+    <w:lvl w:ilvl="2" w:tplc="1C09001B" w:tentative="1">
+      <w:start w:val="1"/>
+      <w:numFmt w:val="lowerRoman"/>
+      <w:lvlText w:val="%3."/>
+      <w:lvlJc w:val="right"/>
+      <w:pPr>
+        <w:ind w:left="2160" w:hanging="180"/>
+      </w:pPr>
+    </w:lvl>
+    <w:lvl w:ilvl="3" w:tplc="1C09000F" w:tentative="1">
+      <w:start w:val="1"/>
+      <w:numFmt w:val="decimal"/>
+      <w:lvlText w:val="%4."/>
+      <w:lvlJc w:val="left"/>
+      <w:pPr>
+        <w:ind w:left="2880" w:hanging="360"/>
+      </w:pPr>
+    </w:lvl>
+    <w:lvl w:ilvl="4" w:tplc="1C090019" w:tentative="1">
+      <w:start w:val="1"/>
+      <w:numFmt w:val="lowerLetter"/>
+      <w:lvlText w:val="%5."/>
+      <w:lvlJc w:val="left"/>
+      <w:pPr>
+        <w:ind w:left="3600" w:hanging="360"/>
+      </w:pPr>
+    </w:lvl>
+    <w:lvl w:ilvl="5" w:tplc="1C09001B" w:tentative="1">
+      <w:start w:val="1"/>
+      <w:numFmt w:val="lowerRoman"/>
+      <w:lvlText w:val="%6."/>
+      <w:lvlJc w:val="right"/>
+      <w:pPr>
+        <w:ind w:left="4320" w:hanging="180"/>
+      </w:pPr>
+    </w:lvl>
+    <w:lvl w:ilvl="6" w:tplc="1C09000F" w:tentative="1">
+      <w:start w:val="1"/>
+      <w:numFmt w:val="decimal"/>
+      <w:lvlText w:val="%7."/>
+      <w:lvlJc w:val="left"/>
+      <w:pPr>
+        <w:ind w:left="5040" w:hanging="360"/>
+      </w:pPr>
+    </w:lvl>
+    <w:lvl w:ilvl="7" w:tplc="1C090019" w:tentative="1">
+      <w:start w:val="1"/>
+      <w:numFmt w:val="lowerLetter"/>
+      <w:lvlText w:val="%8."/>
+      <w:lvlJc w:val="left"/>
+      <w:pPr>
+        <w:ind w:left="5760" w:hanging="360"/>
+      </w:pPr>
+    </w:lvl>
+    <w:lvl w:ilvl="8" w:tplc="1C09001B" w:tentative="1">
+      <w:start w:val="1"/>
+      <w:numFmt w:val="lowerRoman"/>
+      <w:lvlText w:val="%9."/>
+      <w:lvlJc w:val="right"/>
+      <w:pPr>
+        <w:ind w:left="6480" w:hanging="180"/>
+      </w:pPr>
+    </w:lvl>
+  </w:abstractNum>
+  <w:abstractNum w:abstractNumId="8">
     <w:nsid w:val="2EF22DB0"/>
     <w:multiLevelType w:val="hybridMultilevel"/>
     <w:tmpl w:val="F60E402C"/>
@@ -2716,7 +3936,7 @@
       </w:pPr>
     </w:lvl>
   </w:abstractNum>
-  <w:abstractNum w:abstractNumId="5">
+  <w:abstractNum w:abstractNumId="9">
     <w:nsid w:val="4C773912"/>
     <w:multiLevelType w:val="hybridMultilevel"/>
     <w:tmpl w:val="98EE8624"/>
@@ -2829,7 +4049,330 @@
       </w:rPr>
     </w:lvl>
   </w:abstractNum>
-  <w:abstractNum w:abstractNumId="6">
+  <w:abstractNum w:abstractNumId="10">
+    <w:nsid w:val="4E5E4236"/>
+    <w:multiLevelType w:val="hybridMultilevel"/>
+    <w:tmpl w:val="BBDC9E1C"/>
+    <w:lvl w:ilvl="0" w:tplc="708E9432">
+      <w:start w:val="5"/>
+      <w:numFmt w:val="decimal"/>
+      <w:lvlText w:val="%1"/>
+      <w:lvlJc w:val="left"/>
+      <w:pPr>
+        <w:ind w:left="720" w:hanging="360"/>
+      </w:pPr>
+      <w:rPr>
+        <w:rFonts w:hint="default"/>
+      </w:rPr>
+    </w:lvl>
+    <w:lvl w:ilvl="1" w:tplc="1C090019" w:tentative="1">
+      <w:start w:val="1"/>
+      <w:numFmt w:val="lowerLetter"/>
+      <w:lvlText w:val="%2."/>
+      <w:lvlJc w:val="left"/>
+      <w:pPr>
+        <w:ind w:left="1440" w:hanging="360"/>
+      </w:pPr>
+    </w:lvl>
+    <w:lvl w:ilvl="2" w:tplc="1C09001B" w:tentative="1">
+      <w:start w:val="1"/>
+      <w:numFmt w:val="lowerRoman"/>
+      <w:lvlText w:val="%3."/>
+      <w:lvlJc w:val="right"/>
+      <w:pPr>
+        <w:ind w:left="2160" w:hanging="180"/>
+      </w:pPr>
+    </w:lvl>
+    <w:lvl w:ilvl="3" w:tplc="1C09000F" w:tentative="1">
+      <w:start w:val="1"/>
+      <w:numFmt w:val="decimal"/>
+      <w:lvlText w:val="%4."/>
+      <w:lvlJc w:val="left"/>
+      <w:pPr>
+        <w:ind w:left="2880" w:hanging="360"/>
+      </w:pPr>
+    </w:lvl>
+    <w:lvl w:ilvl="4" w:tplc="1C090019" w:tentative="1">
+      <w:start w:val="1"/>
+      <w:numFmt w:val="lowerLetter"/>
+      <w:lvlText w:val="%5."/>
+      <w:lvlJc w:val="left"/>
+      <w:pPr>
+        <w:ind w:left="3600" w:hanging="360"/>
+      </w:pPr>
+    </w:lvl>
+    <w:lvl w:ilvl="5" w:tplc="1C09001B" w:tentative="1">
+      <w:start w:val="1"/>
+      <w:numFmt w:val="lowerRoman"/>
+      <w:lvlText w:val="%6."/>
+      <w:lvlJc w:val="right"/>
+      <w:pPr>
+        <w:ind w:left="4320" w:hanging="180"/>
+      </w:pPr>
+    </w:lvl>
+    <w:lvl w:ilvl="6" w:tplc="1C09000F" w:tentative="1">
+      <w:start w:val="1"/>
+      <w:numFmt w:val="decimal"/>
+      <w:lvlText w:val="%7."/>
+      <w:lvlJc w:val="left"/>
+      <w:pPr>
+        <w:ind w:left="5040" w:hanging="360"/>
+      </w:pPr>
+    </w:lvl>
+    <w:lvl w:ilvl="7" w:tplc="1C090019" w:tentative="1">
+      <w:start w:val="1"/>
+      <w:numFmt w:val="lowerLetter"/>
+      <w:lvlText w:val="%8."/>
+      <w:lvlJc w:val="left"/>
+      <w:pPr>
+        <w:ind w:left="5760" w:hanging="360"/>
+      </w:pPr>
+    </w:lvl>
+    <w:lvl w:ilvl="8" w:tplc="1C09001B" w:tentative="1">
+      <w:start w:val="1"/>
+      <w:numFmt w:val="lowerRoman"/>
+      <w:lvlText w:val="%9."/>
+      <w:lvlJc w:val="right"/>
+      <w:pPr>
+        <w:ind w:left="6480" w:hanging="180"/>
+      </w:pPr>
+    </w:lvl>
+  </w:abstractNum>
+  <w:abstractNum w:abstractNumId="11">
+    <w:nsid w:val="577D1A22"/>
+    <w:multiLevelType w:val="hybridMultilevel"/>
+    <w:tmpl w:val="4680200C"/>
+    <w:lvl w:ilvl="0" w:tplc="54D8577A">
+      <w:start w:val="1"/>
+      <w:numFmt w:val="bullet"/>
+      <w:lvlText w:val="&gt;"/>
+      <w:lvlJc w:val="left"/>
+      <w:pPr>
+        <w:ind w:left="1080" w:hanging="360"/>
+      </w:pPr>
+      <w:rPr>
+        <w:rFonts w:ascii="Calibri" w:eastAsiaTheme="minorHAnsi" w:hAnsi="Calibri" w:cstheme="minorBidi" w:hint="default"/>
+      </w:rPr>
+    </w:lvl>
+    <w:lvl w:ilvl="1" w:tplc="1C090003" w:tentative="1">
+      <w:start w:val="1"/>
+      <w:numFmt w:val="bullet"/>
+      <w:lvlText w:val="o"/>
+      <w:lvlJc w:val="left"/>
+      <w:pPr>
+        <w:ind w:left="1800" w:hanging="360"/>
+      </w:pPr>
+      <w:rPr>
+        <w:rFonts w:ascii="Courier New" w:hAnsi="Courier New" w:cs="Courier New" w:hint="default"/>
+      </w:rPr>
+    </w:lvl>
+    <w:lvl w:ilvl="2" w:tplc="1C090005" w:tentative="1">
+      <w:start w:val="1"/>
+      <w:numFmt w:val="bullet"/>
+      <w:lvlText w:val=""/>
+      <w:lvlJc w:val="left"/>
+      <w:pPr>
+        <w:ind w:left="2520" w:hanging="360"/>
+      </w:pPr>
+      <w:rPr>
+        <w:rFonts w:ascii="Wingdings" w:hAnsi="Wingdings" w:hint="default"/>
+      </w:rPr>
+    </w:lvl>
+    <w:lvl w:ilvl="3" w:tplc="1C090001" w:tentative="1">
+      <w:start w:val="1"/>
+      <w:numFmt w:val="bullet"/>
+      <w:lvlText w:val=""/>
+      <w:lvlJc w:val="left"/>
+      <w:pPr>
+        <w:ind w:left="3240" w:hanging="360"/>
+      </w:pPr>
+      <w:rPr>
+        <w:rFonts w:ascii="Symbol" w:hAnsi="Symbol" w:hint="default"/>
+      </w:rPr>
+    </w:lvl>
+    <w:lvl w:ilvl="4" w:tplc="1C090003" w:tentative="1">
+      <w:start w:val="1"/>
+      <w:numFmt w:val="bullet"/>
+      <w:lvlText w:val="o"/>
+      <w:lvlJc w:val="left"/>
+      <w:pPr>
+        <w:ind w:left="3960" w:hanging="360"/>
+      </w:pPr>
+      <w:rPr>
+        <w:rFonts w:ascii="Courier New" w:hAnsi="Courier New" w:cs="Courier New" w:hint="default"/>
+      </w:rPr>
+    </w:lvl>
+    <w:lvl w:ilvl="5" w:tplc="1C090005" w:tentative="1">
+      <w:start w:val="1"/>
+      <w:numFmt w:val="bullet"/>
+      <w:lvlText w:val=""/>
+      <w:lvlJc w:val="left"/>
+      <w:pPr>
+        <w:ind w:left="4680" w:hanging="360"/>
+      </w:pPr>
+      <w:rPr>
+        <w:rFonts w:ascii="Wingdings" w:hAnsi="Wingdings" w:hint="default"/>
+      </w:rPr>
+    </w:lvl>
+    <w:lvl w:ilvl="6" w:tplc="1C090001" w:tentative="1">
+      <w:start w:val="1"/>
+      <w:numFmt w:val="bullet"/>
+      <w:lvlText w:val=""/>
+      <w:lvlJc w:val="left"/>
+      <w:pPr>
+        <w:ind w:left="5400" w:hanging="360"/>
+      </w:pPr>
+      <w:rPr>
+        <w:rFonts w:ascii="Symbol" w:hAnsi="Symbol" w:hint="default"/>
+      </w:rPr>
+    </w:lvl>
+    <w:lvl w:ilvl="7" w:tplc="1C090003" w:tentative="1">
+      <w:start w:val="1"/>
+      <w:numFmt w:val="bullet"/>
+      <w:lvlText w:val="o"/>
+      <w:lvlJc w:val="left"/>
+      <w:pPr>
+        <w:ind w:left="6120" w:hanging="360"/>
+      </w:pPr>
+      <w:rPr>
+        <w:rFonts w:ascii="Courier New" w:hAnsi="Courier New" w:cs="Courier New" w:hint="default"/>
+      </w:rPr>
+    </w:lvl>
+    <w:lvl w:ilvl="8" w:tplc="1C090005" w:tentative="1">
+      <w:start w:val="1"/>
+      <w:numFmt w:val="bullet"/>
+      <w:lvlText w:val=""/>
+      <w:lvlJc w:val="left"/>
+      <w:pPr>
+        <w:ind w:left="6840" w:hanging="360"/>
+      </w:pPr>
+      <w:rPr>
+        <w:rFonts w:ascii="Wingdings" w:hAnsi="Wingdings" w:hint="default"/>
+      </w:rPr>
+    </w:lvl>
+  </w:abstractNum>
+  <w:abstractNum w:abstractNumId="12">
+    <w:nsid w:val="579B2BFA"/>
+    <w:multiLevelType w:val="multilevel"/>
+    <w:tmpl w:val="42621D0E"/>
+    <w:lvl w:ilvl="0">
+      <w:start w:val="1"/>
+      <w:numFmt w:val="decimal"/>
+      <w:lvlText w:val="%1"/>
+      <w:lvlJc w:val="left"/>
+      <w:pPr>
+        <w:ind w:left="720" w:hanging="360"/>
+      </w:pPr>
+      <w:rPr>
+        <w:rFonts w:asciiTheme="minorHAnsi" w:eastAsiaTheme="minorHAnsi" w:hAnsiTheme="minorHAnsi" w:cstheme="minorBidi"/>
+      </w:rPr>
+    </w:lvl>
+    <w:lvl w:ilvl="1">
+      <w:start w:val="1"/>
+      <w:numFmt w:val="decimal"/>
+      <w:isLgl/>
+      <w:lvlText w:val="%1.%2"/>
+      <w:lvlJc w:val="left"/>
+      <w:pPr>
+        <w:ind w:left="1080" w:hanging="360"/>
+      </w:pPr>
+      <w:rPr>
+        <w:rFonts w:hint="default"/>
+      </w:rPr>
+    </w:lvl>
+    <w:lvl w:ilvl="2">
+      <w:start w:val="1"/>
+      <w:numFmt w:val="decimal"/>
+      <w:isLgl/>
+      <w:lvlText w:val="%1.%2.%3"/>
+      <w:lvlJc w:val="left"/>
+      <w:pPr>
+        <w:ind w:left="1800" w:hanging="720"/>
+      </w:pPr>
+      <w:rPr>
+        <w:rFonts w:hint="default"/>
+      </w:rPr>
+    </w:lvl>
+    <w:lvl w:ilvl="3">
+      <w:start w:val="1"/>
+      <w:numFmt w:val="decimal"/>
+      <w:isLgl/>
+      <w:lvlText w:val="%1.%2.%3.%4"/>
+      <w:lvlJc w:val="left"/>
+      <w:pPr>
+        <w:ind w:left="2160" w:hanging="720"/>
+      </w:pPr>
+      <w:rPr>
+        <w:rFonts w:hint="default"/>
+      </w:rPr>
+    </w:lvl>
+    <w:lvl w:ilvl="4">
+      <w:start w:val="1"/>
+      <w:numFmt w:val="decimal"/>
+      <w:isLgl/>
+      <w:lvlText w:val="%1.%2.%3.%4.%5"/>
+      <w:lvlJc w:val="left"/>
+      <w:pPr>
+        <w:ind w:left="2880" w:hanging="1080"/>
+      </w:pPr>
+      <w:rPr>
+        <w:rFonts w:hint="default"/>
+      </w:rPr>
+    </w:lvl>
+    <w:lvl w:ilvl="5">
+      <w:start w:val="1"/>
+      <w:numFmt w:val="decimal"/>
+      <w:isLgl/>
+      <w:lvlText w:val="%1.%2.%3.%4.%5.%6"/>
+      <w:lvlJc w:val="left"/>
+      <w:pPr>
+        <w:ind w:left="3240" w:hanging="1080"/>
+      </w:pPr>
+      <w:rPr>
+        <w:rFonts w:hint="default"/>
+      </w:rPr>
+    </w:lvl>
+    <w:lvl w:ilvl="6">
+      <w:start w:val="1"/>
+      <w:numFmt w:val="decimal"/>
+      <w:isLgl/>
+      <w:lvlText w:val="%1.%2.%3.%4.%5.%6.%7"/>
+      <w:lvlJc w:val="left"/>
+      <w:pPr>
+        <w:ind w:left="3960" w:hanging="1440"/>
+      </w:pPr>
+      <w:rPr>
+        <w:rFonts w:hint="default"/>
+      </w:rPr>
+    </w:lvl>
+    <w:lvl w:ilvl="7">
+      <w:start w:val="1"/>
+      <w:numFmt w:val="decimal"/>
+      <w:isLgl/>
+      <w:lvlText w:val="%1.%2.%3.%4.%5.%6.%7.%8"/>
+      <w:lvlJc w:val="left"/>
+      <w:pPr>
+        <w:ind w:left="4320" w:hanging="1440"/>
+      </w:pPr>
+      <w:rPr>
+        <w:rFonts w:hint="default"/>
+      </w:rPr>
+    </w:lvl>
+    <w:lvl w:ilvl="8">
+      <w:start w:val="1"/>
+      <w:numFmt w:val="decimal"/>
+      <w:isLgl/>
+      <w:lvlText w:val="%1.%2.%3.%4.%5.%6.%7.%8.%9"/>
+      <w:lvlJc w:val="left"/>
+      <w:pPr>
+        <w:ind w:left="4680" w:hanging="1440"/>
+      </w:pPr>
+      <w:rPr>
+        <w:rFonts w:hint="default"/>
+      </w:rPr>
+    </w:lvl>
+  </w:abstractNum>
+  <w:abstractNum w:abstractNumId="13">
     <w:nsid w:val="5D1E040E"/>
     <w:multiLevelType w:val="hybridMultilevel"/>
     <w:tmpl w:val="F836C9F6"/>
@@ -2942,19 +4485,20 @@
       </w:rPr>
     </w:lvl>
   </w:abstractNum>
-  <w:abstractNum w:abstractNumId="7">
+  <w:abstractNum w:abstractNumId="14">
     <w:nsid w:val="69C04B97"/>
     <w:multiLevelType w:val="multilevel"/>
-    <w:tmpl w:val="47645532"/>
+    <w:tmpl w:val="42621D0E"/>
     <w:lvl w:ilvl="0">
-      <w:numFmt w:val="decimal"/>
-      <w:lvlText w:val="%1."/>
+      <w:start w:val="1"/>
+      <w:numFmt w:val="decimal"/>
+      <w:lvlText w:val="%1"/>
       <w:lvlJc w:val="left"/>
       <w:pPr>
         <w:ind w:left="720" w:hanging="360"/>
       </w:pPr>
       <w:rPr>
-        <w:rFonts w:hint="default"/>
+        <w:rFonts w:asciiTheme="minorHAnsi" w:eastAsiaTheme="minorHAnsi" w:hAnsiTheme="minorHAnsi" w:cstheme="minorBidi"/>
       </w:rPr>
     </w:lvl>
     <w:lvl w:ilvl="1">
@@ -3062,7 +4606,7 @@
       </w:rPr>
     </w:lvl>
   </w:abstractNum>
-  <w:abstractNum w:abstractNumId="8">
+  <w:abstractNum w:abstractNumId="15">
     <w:nsid w:val="6B8177DC"/>
     <w:multiLevelType w:val="hybridMultilevel"/>
     <w:tmpl w:val="E3887E6A"/>
@@ -3151,7 +4695,7 @@
       </w:pPr>
     </w:lvl>
   </w:abstractNum>
-  <w:abstractNum w:abstractNumId="9">
+  <w:abstractNum w:abstractNumId="16">
     <w:nsid w:val="73804C91"/>
     <w:multiLevelType w:val="hybridMultilevel"/>
     <w:tmpl w:val="449C925E"/>
@@ -3240,35 +4784,180 @@
       </w:pPr>
     </w:lvl>
   </w:abstractNum>
+  <w:abstractNum w:abstractNumId="17">
+    <w:nsid w:val="7D725242"/>
+    <w:multiLevelType w:val="multilevel"/>
+    <w:tmpl w:val="42621D0E"/>
+    <w:lvl w:ilvl="0">
+      <w:start w:val="1"/>
+      <w:numFmt w:val="decimal"/>
+      <w:lvlText w:val="%1"/>
+      <w:lvlJc w:val="left"/>
+      <w:pPr>
+        <w:ind w:left="720" w:hanging="360"/>
+      </w:pPr>
+      <w:rPr>
+        <w:rFonts w:asciiTheme="minorHAnsi" w:eastAsiaTheme="minorHAnsi" w:hAnsiTheme="minorHAnsi" w:cstheme="minorBidi"/>
+      </w:rPr>
+    </w:lvl>
+    <w:lvl w:ilvl="1">
+      <w:start w:val="1"/>
+      <w:numFmt w:val="decimal"/>
+      <w:isLgl/>
+      <w:lvlText w:val="%1.%2"/>
+      <w:lvlJc w:val="left"/>
+      <w:pPr>
+        <w:ind w:left="1080" w:hanging="360"/>
+      </w:pPr>
+      <w:rPr>
+        <w:rFonts w:hint="default"/>
+      </w:rPr>
+    </w:lvl>
+    <w:lvl w:ilvl="2">
+      <w:start w:val="1"/>
+      <w:numFmt w:val="decimal"/>
+      <w:isLgl/>
+      <w:lvlText w:val="%1.%2.%3"/>
+      <w:lvlJc w:val="left"/>
+      <w:pPr>
+        <w:ind w:left="1800" w:hanging="720"/>
+      </w:pPr>
+      <w:rPr>
+        <w:rFonts w:hint="default"/>
+      </w:rPr>
+    </w:lvl>
+    <w:lvl w:ilvl="3">
+      <w:start w:val="1"/>
+      <w:numFmt w:val="decimal"/>
+      <w:isLgl/>
+      <w:lvlText w:val="%1.%2.%3.%4"/>
+      <w:lvlJc w:val="left"/>
+      <w:pPr>
+        <w:ind w:left="2160" w:hanging="720"/>
+      </w:pPr>
+      <w:rPr>
+        <w:rFonts w:hint="default"/>
+      </w:rPr>
+    </w:lvl>
+    <w:lvl w:ilvl="4">
+      <w:start w:val="1"/>
+      <w:numFmt w:val="decimal"/>
+      <w:isLgl/>
+      <w:lvlText w:val="%1.%2.%3.%4.%5"/>
+      <w:lvlJc w:val="left"/>
+      <w:pPr>
+        <w:ind w:left="2880" w:hanging="1080"/>
+      </w:pPr>
+      <w:rPr>
+        <w:rFonts w:hint="default"/>
+      </w:rPr>
+    </w:lvl>
+    <w:lvl w:ilvl="5">
+      <w:start w:val="1"/>
+      <w:numFmt w:val="decimal"/>
+      <w:isLgl/>
+      <w:lvlText w:val="%1.%2.%3.%4.%5.%6"/>
+      <w:lvlJc w:val="left"/>
+      <w:pPr>
+        <w:ind w:left="3240" w:hanging="1080"/>
+      </w:pPr>
+      <w:rPr>
+        <w:rFonts w:hint="default"/>
+      </w:rPr>
+    </w:lvl>
+    <w:lvl w:ilvl="6">
+      <w:start w:val="1"/>
+      <w:numFmt w:val="decimal"/>
+      <w:isLgl/>
+      <w:lvlText w:val="%1.%2.%3.%4.%5.%6.%7"/>
+      <w:lvlJc w:val="left"/>
+      <w:pPr>
+        <w:ind w:left="3960" w:hanging="1440"/>
+      </w:pPr>
+      <w:rPr>
+        <w:rFonts w:hint="default"/>
+      </w:rPr>
+    </w:lvl>
+    <w:lvl w:ilvl="7">
+      <w:start w:val="1"/>
+      <w:numFmt w:val="decimal"/>
+      <w:isLgl/>
+      <w:lvlText w:val="%1.%2.%3.%4.%5.%6.%7.%8"/>
+      <w:lvlJc w:val="left"/>
+      <w:pPr>
+        <w:ind w:left="4320" w:hanging="1440"/>
+      </w:pPr>
+      <w:rPr>
+        <w:rFonts w:hint="default"/>
+      </w:rPr>
+    </w:lvl>
+    <w:lvl w:ilvl="8">
+      <w:start w:val="1"/>
+      <w:numFmt w:val="decimal"/>
+      <w:isLgl/>
+      <w:lvlText w:val="%1.%2.%3.%4.%5.%6.%7.%8.%9"/>
+      <w:lvlJc w:val="left"/>
+      <w:pPr>
+        <w:ind w:left="4680" w:hanging="1440"/>
+      </w:pPr>
+      <w:rPr>
+        <w:rFonts w:hint="default"/>
+      </w:rPr>
+    </w:lvl>
+  </w:abstractNum>
   <w:num w:numId="1">
+    <w:abstractNumId w:val="6"/>
+  </w:num>
+  <w:num w:numId="2">
+    <w:abstractNumId w:val="2"/>
+  </w:num>
+  <w:num w:numId="3">
+    <w:abstractNumId w:val="5"/>
+  </w:num>
+  <w:num w:numId="4">
+    <w:abstractNumId w:val="13"/>
+  </w:num>
+  <w:num w:numId="5">
+    <w:abstractNumId w:val="9"/>
+  </w:num>
+  <w:num w:numId="6">
+    <w:abstractNumId w:val="15"/>
+  </w:num>
+  <w:num w:numId="7">
+    <w:abstractNumId w:val="14"/>
+  </w:num>
+  <w:num w:numId="8">
+    <w:abstractNumId w:val="1"/>
+  </w:num>
+  <w:num w:numId="9">
+    <w:abstractNumId w:val="16"/>
+  </w:num>
+  <w:num w:numId="10">
+    <w:abstractNumId w:val="8"/>
+  </w:num>
+  <w:num w:numId="11">
     <w:abstractNumId w:val="3"/>
   </w:num>
-  <w:num w:numId="2">
-    <w:abstractNumId w:val="1"/>
-  </w:num>
-  <w:num w:numId="3">
-    <w:abstractNumId w:val="2"/>
-  </w:num>
-  <w:num w:numId="4">
-    <w:abstractNumId w:val="6"/>
-  </w:num>
-  <w:num w:numId="5">
-    <w:abstractNumId w:val="5"/>
-  </w:num>
-  <w:num w:numId="6">
-    <w:abstractNumId w:val="8"/>
-  </w:num>
-  <w:num w:numId="7">
+  <w:num w:numId="12">
     <w:abstractNumId w:val="7"/>
   </w:num>
-  <w:num w:numId="8">
+  <w:num w:numId="13">
+    <w:abstractNumId w:val="4"/>
+  </w:num>
+  <w:num w:numId="14">
+    <w:abstractNumId w:val="17"/>
+  </w:num>
+  <w:num w:numId="15">
+    <w:abstractNumId w:val="10"/>
+  </w:num>
+  <w:num w:numId="16">
+    <w:abstractNumId w:val="12"/>
+  </w:num>
+  <w:num w:numId="17">
+    <w:abstractNumId w:val="11"/>
+  </w:num>
+  <w:num w:numId="18">
     <w:abstractNumId w:val="0"/>
-  </w:num>
-  <w:num w:numId="9">
-    <w:abstractNumId w:val="9"/>
-  </w:num>
-  <w:num w:numId="10">
-    <w:abstractNumId w:val="4"/>
   </w:num>
 </w:numbering>
 </file>
@@ -3507,6 +5196,47 @@
         <w:right w:w="108" w:type="dxa"/>
       </w:tblCellMar>
     </w:tblPr>
+  </w:style>
+  <w:style w:type="paragraph" w:styleId="BalloonText">
+    <w:name w:val="Balloon Text"/>
+    <w:basedOn w:val="Normal"/>
+    <w:link w:val="BalloonTextChar"/>
+    <w:uiPriority w:val="99"/>
+    <w:semiHidden/>
+    <w:unhideWhenUsed/>
+    <w:rsid w:val="00F74BB7"/>
+    <w:pPr>
+      <w:spacing w:after="0" w:line="240" w:lineRule="auto"/>
+    </w:pPr>
+    <w:rPr>
+      <w:rFonts w:ascii="Tahoma" w:hAnsi="Tahoma" w:cs="Tahoma"/>
+      <w:sz w:val="16"/>
+      <w:szCs w:val="16"/>
+    </w:rPr>
+  </w:style>
+  <w:style w:type="character" w:customStyle="1" w:styleId="BalloonTextChar">
+    <w:name w:val="Balloon Text Char"/>
+    <w:basedOn w:val="DefaultParagraphFont"/>
+    <w:link w:val="BalloonText"/>
+    <w:uiPriority w:val="99"/>
+    <w:semiHidden/>
+    <w:rsid w:val="00F74BB7"/>
+    <w:rPr>
+      <w:rFonts w:ascii="Tahoma" w:hAnsi="Tahoma" w:cs="Tahoma"/>
+      <w:sz w:val="16"/>
+      <w:szCs w:val="16"/>
+    </w:rPr>
+  </w:style>
+  <w:style w:type="character" w:styleId="Hyperlink">
+    <w:name w:val="Hyperlink"/>
+    <w:basedOn w:val="DefaultParagraphFont"/>
+    <w:uiPriority w:val="99"/>
+    <w:unhideWhenUsed/>
+    <w:rsid w:val="00F74BB7"/>
+    <w:rPr>
+      <w:color w:val="0000FF" w:themeColor="hyperlink"/>
+      <w:u w:val="single"/>
+    </w:rPr>
   </w:style>
 </w:styles>
 </file>

</xml_diff>